<commit_message>
The last docs changes
</commit_message>
<xml_diff>
--- a/Documentation/Technical_specification.docx
+++ b/Documentation/Technical_specification.docx
@@ -569,21 +569,7 @@
             <w:rStyle w:val="ac"/>
             <w:noProof/>
           </w:rPr>
-          <w:t>2.1 Наз</w:t>
-        </w:r>
-        <w:r>
-          <w:rPr>
-            <w:rStyle w:val="ac"/>
-            <w:noProof/>
-          </w:rPr>
-          <w:t>в</w:t>
-        </w:r>
-        <w:r>
-          <w:rPr>
-            <w:rStyle w:val="ac"/>
-            <w:noProof/>
-          </w:rPr>
-          <w:t>ание приложения</w:t>
+          <w:t>2.1 Название приложения</w:t>
         </w:r>
         <w:r>
           <w:rPr>
@@ -1532,21 +1518,7 @@
             <w:rStyle w:val="ac"/>
             <w:noProof/>
           </w:rPr>
-          <w:t>5 Структ</w:t>
-        </w:r>
-        <w:r>
-          <w:rPr>
-            <w:rStyle w:val="ac"/>
-            <w:noProof/>
-          </w:rPr>
-          <w:t>у</w:t>
-        </w:r>
-        <w:r>
-          <w:rPr>
-            <w:rStyle w:val="ac"/>
-            <w:noProof/>
-          </w:rPr>
-          <w:t>ра приложения</w:t>
+          <w:t>5 Структура приложения</w:t>
         </w:r>
         <w:r>
           <w:rPr>
@@ -4138,21 +4110,7 @@
             <w:rStyle w:val="ac"/>
             <w:noProof/>
           </w:rPr>
-          <w:t>Выбор</w:t>
-        </w:r>
-        <w:r>
-          <w:rPr>
-            <w:rStyle w:val="ac"/>
-            <w:noProof/>
-          </w:rPr>
-          <w:t xml:space="preserve"> </w:t>
-        </w:r>
-        <w:r>
-          <w:rPr>
-            <w:rStyle w:val="ac"/>
-            <w:noProof/>
-          </w:rPr>
-          <w:t>товара</w:t>
+          <w:t>Выбор товара</w:t>
         </w:r>
         <w:r>
           <w:rPr>
@@ -4987,21 +4945,7 @@
             <w:rStyle w:val="ac"/>
             <w:noProof/>
           </w:rPr>
-          <w:t>15 Реквизи</w:t>
-        </w:r>
-        <w:r>
-          <w:rPr>
-            <w:rStyle w:val="ac"/>
-            <w:noProof/>
-          </w:rPr>
-          <w:t>т</w:t>
-        </w:r>
-        <w:r>
-          <w:rPr>
-            <w:rStyle w:val="ac"/>
-            <w:noProof/>
-          </w:rPr>
-          <w:t>ы и подписи сторон</w:t>
+          <w:t>15 Реквизиты и подписи сторон</w:t>
         </w:r>
         <w:r>
           <w:rPr>
@@ -5299,6 +5243,12 @@
           <w:b/>
         </w:rPr>
         <w:t>–</w:t>
+      </w:r>
+      <w:r>
+        <w:rPr>
+          <w:b/>
+        </w:rPr>
+        <w:t xml:space="preserve"> </w:t>
       </w:r>
       <w:r>
         <w:t>виртуальное хранилище для выбранных товаров;</w:t>
@@ -8411,7 +8361,10 @@
         <w:pStyle w:val="a2"/>
       </w:pPr>
       <w:r>
-        <w:t>Для реализации механизма примерки.</w:t>
+        <w:t>Р</w:t>
+      </w:r>
+      <w:r>
+        <w:t>еализации механизма примерки.</w:t>
       </w:r>
     </w:p>
     <w:p>
@@ -8607,7 +8560,7 @@
         <w:t>У</w:t>
       </w:r>
       <w:r>
-        <w:t>знавать информацию о заказе</w:t>
+        <w:t>знать информацию о заказе</w:t>
       </w:r>
       <w:r>
         <w:t>;</w:t>
@@ -10196,7 +10149,7 @@
           <w:ilvl w:val="0"/>
           <w:numId w:val="0"/>
         </w:numPr>
-        <w:ind w:left="1429"/>
+        <w:ind w:left="1429" w:hanging="862"/>
       </w:pPr>
       <w:r>
         <w:rPr>
@@ -10392,7 +10345,7 @@
           <w:right w:val="nil"/>
           <w:between w:val="nil"/>
         </w:pBdr>
-        <w:ind w:firstLine="0"/>
+        <w:ind w:firstLine="851"/>
         <w:jc w:val="center"/>
       </w:pPr>
       <w:r>
@@ -15634,28 +15587,28 @@
 </file>
 
 <file path=customXml/item1.xml><?xml version="1.0" encoding="utf-8"?>
-<b:Sources xmlns:b="http://schemas.openxmlformats.org/officeDocument/2006/bibliography" xmlns="http://schemas.openxmlformats.org/officeDocument/2006/bibliography" SelectedStyle="\APA.XSL" StyleName="APA"/>
-</file>
-
-<file path=customXml/item2.xml><?xml version="1.0" encoding="utf-8"?>
 <go:gDocsCustomXmlDataStorage xmlns:go="http://customooxmlschemas.google.com/" xmlns:r="http://schemas.openxmlformats.org/officeDocument/2006/relationships">
   <go:docsCustomData xmlns:go="http://customooxmlschemas.google.com/" roundtripDataSignature="AMtx7mgEitxk5azCsNs/L0LAjgCMvVh4TQ==">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</go:docsCustomData>
 </go:gDocsCustomXmlDataStorage>
 </file>
 
-<file path=customXml/itemProps1.xml><?xml version="1.0" encoding="utf-8"?>
-<ds:datastoreItem xmlns:ds="http://schemas.openxmlformats.org/officeDocument/2006/customXml" ds:itemID="{050E2E34-CA8F-471C-998F-B10018F9C3AC}">
-  <ds:schemaRefs>
-    <ds:schemaRef ds:uri="http://schemas.openxmlformats.org/officeDocument/2006/bibliography"/>
-  </ds:schemaRefs>
-</ds:datastoreItem>
+<file path=customXml/item2.xml><?xml version="1.0" encoding="utf-8"?>
+<b:Sources xmlns:b="http://schemas.openxmlformats.org/officeDocument/2006/bibliography" xmlns="http://schemas.openxmlformats.org/officeDocument/2006/bibliography" SelectedStyle="\APA.XSL" StyleName="APA"/>
 </file>
 
-<file path=customXml/itemProps2.xml><?xml version="1.0" encoding="utf-8"?>
+<file path=customXml/itemProps1.xml><?xml version="1.0" encoding="utf-8"?>
 <ds:datastoreItem xmlns:ds="http://schemas.openxmlformats.org/officeDocument/2006/customXml" ds:itemID="{11111111-1234-1234-1234-123412341234}">
   <ds:schemaRefs>
     <ds:schemaRef ds:uri="http://customooxmlschemas.google.com/"/>
     <ds:schemaRef ds:uri="http://schemas.openxmlformats.org/officeDocument/2006/relationships"/>
   </ds:schemaRefs>
 </ds:datastoreItem>
+</file>
+
+<file path=customXml/itemProps2.xml><?xml version="1.0" encoding="utf-8"?>
+<ds:datastoreItem xmlns:ds="http://schemas.openxmlformats.org/officeDocument/2006/customXml" ds:itemID="{050E2E34-CA8F-471C-998F-B10018F9C3AC}">
+  <ds:schemaRefs>
+    <ds:schemaRef ds:uri="http://schemas.openxmlformats.org/officeDocument/2006/bibliography"/>
+  </ds:schemaRefs>
+</ds:datastoreItem>
 </file>
</xml_diff>